<commit_message>
Update Hitakshi Verma Assignment07.docx
</commit_message>
<xml_diff>
--- a/Hitakshi Verma Assignment07.docx
+++ b/Hitakshi Verma Assignment07.docx
@@ -25,10 +25,18 @@
     </w:p>
     <w:p>
       <w:r>
+        <w:t>(</w:t>
+      </w:r>
+      <w:bookmarkStart w:id="0" w:name="_GoBack"/>
+      <w:bookmarkEnd w:id="0"/>
+      <w:r>
         <w:t>Assignment 0</w:t>
       </w:r>
       <w:r>
         <w:t>7</w:t>
+      </w:r>
+      <w:r>
+        <w:t>)</w:t>
       </w:r>
     </w:p>
     <w:p>
@@ -945,8 +953,6 @@
         </w:rPr>
         <w:t xml:space="preserve">to 3 </w:t>
       </w:r>
-      <w:bookmarkStart w:id="0" w:name="_GoBack"/>
-      <w:bookmarkEnd w:id="0"/>
       <w:r>
         <w:rPr>
           <w:rFonts w:asciiTheme="majorHAnsi" w:hAnsiTheme="majorHAnsi" w:cstheme="majorHAnsi"/>
@@ -1391,7 +1397,6 @@
         </w:rPr>
         <w:t xml:space="preserve">I created 2 custom exception classes </w:t>
       </w:r>
-      <w:proofErr w:type="spellStart"/>
       <w:r>
         <w:rPr>
           <w:rFonts w:asciiTheme="minorHAnsi" w:hAnsiTheme="minorHAnsi" w:cstheme="minorHAnsi"/>
@@ -1403,7 +1408,6 @@
         </w:rPr>
         <w:t>SaveException</w:t>
       </w:r>
-      <w:proofErr w:type="spellEnd"/>
       <w:r>
         <w:rPr>
           <w:rFonts w:asciiTheme="minorHAnsi" w:hAnsiTheme="minorHAnsi" w:cstheme="minorHAnsi"/>
@@ -1413,7 +1417,6 @@
         </w:rPr>
         <w:t xml:space="preserve"> and </w:t>
       </w:r>
-      <w:proofErr w:type="spellStart"/>
       <w:r>
         <w:rPr>
           <w:rFonts w:asciiTheme="minorHAnsi" w:hAnsiTheme="minorHAnsi" w:cstheme="minorHAnsi"/>
@@ -1425,7 +1428,6 @@
         </w:rPr>
         <w:t>ReadException</w:t>
       </w:r>
-      <w:proofErr w:type="spellEnd"/>
       <w:r>
         <w:rPr>
           <w:rFonts w:asciiTheme="minorHAnsi" w:hAnsiTheme="minorHAnsi" w:cstheme="minorHAnsi"/>
@@ -1631,47 +1633,7 @@
           <w:sz w:val="22"/>
           <w:szCs w:val="22"/>
         </w:rPr>
-        <w:t xml:space="preserve"> and “name” can only be alphabets. Hence, I used </w:t>
-      </w:r>
-      <w:proofErr w:type="spellStart"/>
-      <w:r>
-        <w:rPr>
-          <w:rFonts w:asciiTheme="minorHAnsi" w:hAnsiTheme="minorHAnsi" w:cstheme="minorHAnsi"/>
-          <w:color w:val="333333"/>
-          <w:sz w:val="22"/>
-          <w:szCs w:val="22"/>
-        </w:rPr>
-        <w:t>isdigit</w:t>
-      </w:r>
-      <w:proofErr w:type="spellEnd"/>
-      <w:r>
-        <w:rPr>
-          <w:rFonts w:asciiTheme="minorHAnsi" w:hAnsiTheme="minorHAnsi" w:cstheme="minorHAnsi"/>
-          <w:color w:val="333333"/>
-          <w:sz w:val="22"/>
-          <w:szCs w:val="22"/>
-        </w:rPr>
-        <w:t xml:space="preserve">() and </w:t>
-      </w:r>
-      <w:proofErr w:type="spellStart"/>
-      <w:r>
-        <w:rPr>
-          <w:rFonts w:asciiTheme="minorHAnsi" w:hAnsiTheme="minorHAnsi" w:cstheme="minorHAnsi"/>
-          <w:color w:val="333333"/>
-          <w:sz w:val="22"/>
-          <w:szCs w:val="22"/>
-        </w:rPr>
-        <w:t>isalpha</w:t>
-      </w:r>
-      <w:proofErr w:type="spellEnd"/>
-      <w:r>
-        <w:rPr>
-          <w:rFonts w:asciiTheme="minorHAnsi" w:hAnsiTheme="minorHAnsi" w:cstheme="minorHAnsi"/>
-          <w:color w:val="333333"/>
-          <w:sz w:val="22"/>
-          <w:szCs w:val="22"/>
-        </w:rPr>
-        <w:t xml:space="preserve">() </w:t>
+        <w:t xml:space="preserve"> and “name” can only be alphabets. Hence, I used isdigit() and isalpha() </w:t>
       </w:r>
       <w:r>
         <w:rPr>
@@ -1840,23 +1802,13 @@
         </w:rPr>
         <w:t xml:space="preserve">ame” and “ID” into a list and used the function </w:t>
       </w:r>
-      <w:proofErr w:type="spellStart"/>
       <w:r>
         <w:rPr>
           <w:color w:val="080808"/>
           <w:sz w:val="22"/>
           <w:szCs w:val="22"/>
         </w:rPr>
-        <w:t>save_data_to_file</w:t>
-      </w:r>
-      <w:proofErr w:type="spellEnd"/>
-      <w:r>
-        <w:rPr>
-          <w:color w:val="080808"/>
-          <w:sz w:val="22"/>
-          <w:szCs w:val="22"/>
-        </w:rPr>
-        <w:t xml:space="preserve"> </w:t>
+        <w:t xml:space="preserve">save_data_to_file </w:t>
       </w:r>
       <w:r>
         <w:rPr>
@@ -1885,9 +1837,8 @@
           <w:sz w:val="22"/>
           <w:szCs w:val="22"/>
         </w:rPr>
-        <w:t xml:space="preserve"> function and used dump function provided by pickle to store the data. I have put the code within try- except code to catch all the exceptions and throw a custom exception </w:t>
-      </w:r>
-      <w:proofErr w:type="spellStart"/>
+        <w:t xml:space="preserve"> function and used dump function provided by pickle to store the data. I have put the code within try- except code to catch all the exceptions and throw a custom exception SaveExceptio</w:t>
+      </w:r>
       <w:r>
         <w:rPr>
           <w:rFonts w:asciiTheme="minorHAnsi" w:hAnsiTheme="minorHAnsi" w:cstheme="minorHAnsi"/>
@@ -1895,26 +1846,7 @@
           <w:sz w:val="22"/>
           <w:szCs w:val="22"/>
         </w:rPr>
-        <w:t>SaveExceptio</w:t>
-      </w:r>
-      <w:r>
-        <w:rPr>
-          <w:rFonts w:asciiTheme="minorHAnsi" w:hAnsiTheme="minorHAnsi" w:cstheme="minorHAnsi"/>
-          <w:color w:val="080808"/>
-          <w:sz w:val="22"/>
-          <w:szCs w:val="22"/>
-        </w:rPr>
-        <w:t>n</w:t>
-      </w:r>
-      <w:proofErr w:type="spellEnd"/>
-      <w:r>
-        <w:rPr>
-          <w:rFonts w:asciiTheme="minorHAnsi" w:hAnsiTheme="minorHAnsi" w:cstheme="minorHAnsi"/>
-          <w:color w:val="080808"/>
-          <w:sz w:val="22"/>
-          <w:szCs w:val="22"/>
-        </w:rPr>
-        <w:t xml:space="preserve"> as defined above.</w:t>
+        <w:t>n as defined above.</w:t>
       </w:r>
     </w:p>
     <w:p>
@@ -2078,23 +2010,13 @@
         </w:rPr>
         <w:t xml:space="preserve">In the next step, I created a function </w:t>
       </w:r>
-      <w:proofErr w:type="spellStart"/>
       <w:r>
         <w:rPr>
           <w:color w:val="080808"/>
           <w:sz w:val="22"/>
           <w:szCs w:val="22"/>
         </w:rPr>
-        <w:t>read_data_from_file</w:t>
-      </w:r>
-      <w:proofErr w:type="spellEnd"/>
-      <w:r>
-        <w:rPr>
-          <w:color w:val="080808"/>
-          <w:sz w:val="22"/>
-          <w:szCs w:val="22"/>
-        </w:rPr>
-        <w:t xml:space="preserve"> </w:t>
+        <w:t xml:space="preserve">read_data_from_file </w:t>
       </w:r>
       <w:r>
         <w:rPr>
@@ -2103,27 +2025,7 @@
           <w:sz w:val="22"/>
           <w:szCs w:val="22"/>
         </w:rPr>
-        <w:t xml:space="preserve">which opens the file, and used the load function provided by pickle and return the data. Similar to save, I wrapped the code in try -except block to catch any exceptions and then raise a custom error – </w:t>
-      </w:r>
-      <w:proofErr w:type="spellStart"/>
-      <w:r>
-        <w:rPr>
-          <w:rFonts w:ascii="Calibri" w:hAnsi="Calibri" w:cs="Calibri"/>
-          <w:color w:val="080808"/>
-          <w:sz w:val="22"/>
-          <w:szCs w:val="22"/>
-        </w:rPr>
-        <w:t>ReadException</w:t>
-      </w:r>
-      <w:proofErr w:type="spellEnd"/>
-      <w:r>
-        <w:rPr>
-          <w:rFonts w:ascii="Calibri" w:hAnsi="Calibri" w:cs="Calibri"/>
-          <w:color w:val="080808"/>
-          <w:sz w:val="22"/>
-          <w:szCs w:val="22"/>
-        </w:rPr>
-        <w:t>.</w:t>
+        <w:t>which opens the file, and used the load function provided by pickle and return the data. Similar to save, I wrapped the code in try -except block to catch any exceptions and then raise a custom error – ReadException.</w:t>
       </w:r>
     </w:p>
     <w:p>
@@ -2169,39 +2071,8 @@
           <w:sz w:val="22"/>
           <w:szCs w:val="22"/>
         </w:rPr>
-        <w:t xml:space="preserve">catch the exceptions thrown from the individual functions and display a user friendly message. I used 3 except statements Exception, </w:t>
-      </w:r>
-      <w:proofErr w:type="spellStart"/>
-      <w:r>
-        <w:rPr>
-          <w:rFonts w:asciiTheme="minorHAnsi" w:hAnsiTheme="minorHAnsi" w:cstheme="minorHAnsi"/>
-          <w:color w:val="333333"/>
-          <w:sz w:val="22"/>
-          <w:szCs w:val="22"/>
-        </w:rPr>
-        <w:t>SaveException</w:t>
-      </w:r>
-      <w:proofErr w:type="spellEnd"/>
-      <w:r>
-        <w:rPr>
-          <w:rFonts w:asciiTheme="minorHAnsi" w:hAnsiTheme="minorHAnsi" w:cstheme="minorHAnsi"/>
-          <w:color w:val="333333"/>
-          <w:sz w:val="22"/>
-          <w:szCs w:val="22"/>
-        </w:rPr>
-        <w:t xml:space="preserve"> and </w:t>
-      </w:r>
-      <w:proofErr w:type="spellStart"/>
-      <w:r>
-        <w:rPr>
-          <w:rFonts w:asciiTheme="minorHAnsi" w:hAnsiTheme="minorHAnsi" w:cstheme="minorHAnsi"/>
-          <w:color w:val="333333"/>
-          <w:sz w:val="22"/>
-          <w:szCs w:val="22"/>
-        </w:rPr>
-        <w:t>ReadException</w:t>
-      </w:r>
-      <w:proofErr w:type="spellEnd"/>
+        <w:t>catch the exceptions thrown from the individual functions and display a user friendly message. I used 3 except statements Exception, SaveException and ReadException</w:t>
+      </w:r>
       <w:r>
         <w:rPr>
           <w:rFonts w:asciiTheme="minorHAnsi" w:hAnsiTheme="minorHAnsi" w:cstheme="minorHAnsi"/>
@@ -2576,35 +2447,7 @@
         <w:rPr>
           <w:rFonts w:cstheme="minorHAnsi"/>
         </w:rPr>
-        <w:t xml:space="preserve">After knowing how to do professional scripting, here </w:t>
-      </w:r>
-      <w:proofErr w:type="spellStart"/>
-      <w:r>
-        <w:rPr>
-          <w:rFonts w:cstheme="minorHAnsi"/>
-        </w:rPr>
-        <w:t>i</w:t>
-      </w:r>
-      <w:proofErr w:type="spellEnd"/>
-      <w:r>
-        <w:rPr>
-          <w:rFonts w:cstheme="minorHAnsi"/>
-        </w:rPr>
-        <w:t xml:space="preserve"> have learnt how to handle errors that are not syntactic ones but exceptions that usually comes when the program runs. I have created scripts and performed lab work where I handled custom and python generated exceptions using exception class and custom exception class. I think it's important for a programmer to write each piece of code in try- except block for efficient scripting and error handling. I have also created a GitHub web page where </w:t>
-      </w:r>
-      <w:proofErr w:type="spellStart"/>
-      <w:r>
-        <w:rPr>
-          <w:rFonts w:cstheme="minorHAnsi"/>
-        </w:rPr>
-        <w:t>i</w:t>
-      </w:r>
-      <w:proofErr w:type="spellEnd"/>
-      <w:r>
-        <w:rPr>
-          <w:rFonts w:cstheme="minorHAnsi"/>
-        </w:rPr>
-        <w:t xml:space="preserve"> have posted all my assignment work, found this way quite easy and quick.</w:t>
+        <w:t>After knowing how to do professional scripting, here i have learnt how to handle errors that are not syntactic ones but exceptions that usually comes when the program runs. I have created scripts and performed lab work where I handled custom and python generated exceptions using exception class and custom exception class. I think it's important for a programmer to write each piece of code in try- except block for efficient scripting and error handling. I have also created a GitHub web page where i have posted all my assignment work, found this way quite easy and quick.</w:t>
       </w:r>
     </w:p>
     <w:p>
@@ -3722,7 +3565,7 @@
 </file>
 
 <file path=customXml/itemProps1.xml><?xml version="1.0" encoding="utf-8"?>
-<ds:datastoreItem xmlns:ds="http://schemas.openxmlformats.org/officeDocument/2006/customXml" ds:itemID="{642DA5DD-826F-4ECC-A593-86789C8EE637}">
+<ds:datastoreItem xmlns:ds="http://schemas.openxmlformats.org/officeDocument/2006/customXml" ds:itemID="{471DF6C1-3279-4C88-91DD-864334577007}">
   <ds:schemaRefs>
     <ds:schemaRef ds:uri="http://schemas.openxmlformats.org/officeDocument/2006/bibliography"/>
   </ds:schemaRefs>

</xml_diff>